<commit_message>
Small fix to table headers
</commit_message>
<xml_diff>
--- a/Haptic Design Document Template.docx
+++ b/Haptic Design Document Template.docx
@@ -403,7 +403,7 @@
       </w:tblGrid>
       <w:tr>
         <w:trPr>
-          <w:trHeight w:val="525"/>
+          <w:trHeight w:val="460"/>
         </w:trPr>
         <w:tc>
           <w:tcPr>
@@ -423,16 +423,16 @@
               <w:rPr>
                 <w:rFonts w:ascii="Optimistic Display" w:eastAsia="Optimistic Display" w:hAnsi="Optimistic Display" w:cs="Optimistic Display"/>
                 <w:b/>
-                <w:sz w:val="28"/>
-                <w:szCs w:val="28"/>
-              </w:rPr>
-            </w:pPr>
-            <w:r>
-              <w:rPr>
-                <w:rFonts w:ascii="Optimistic Display" w:eastAsia="Optimistic Display" w:hAnsi="Optimistic Display" w:cs="Optimistic Display"/>
-                <w:b/>
-                <w:sz w:val="28"/>
-                <w:szCs w:val="28"/>
+                <w:sz w:val="18"/>
+                <w:szCs w:val="18"/>
+              </w:rPr>
+            </w:pPr>
+            <w:r>
+              <w:rPr>
+                <w:rFonts w:ascii="Optimistic Display" w:eastAsia="Optimistic Display" w:hAnsi="Optimistic Display" w:cs="Optimistic Display"/>
+                <w:b/>
+                <w:sz w:val="18"/>
+                <w:szCs w:val="18"/>
               </w:rPr>
               <w:t>Item</w:t>
             </w:r>
@@ -456,16 +456,16 @@
               <w:rPr>
                 <w:rFonts w:ascii="Optimistic Display" w:eastAsia="Optimistic Display" w:hAnsi="Optimistic Display" w:cs="Optimistic Display"/>
                 <w:b/>
-                <w:sz w:val="28"/>
-                <w:szCs w:val="28"/>
-              </w:rPr>
-            </w:pPr>
-            <w:r>
-              <w:rPr>
-                <w:rFonts w:ascii="Optimistic Display" w:eastAsia="Optimistic Display" w:hAnsi="Optimistic Display" w:cs="Optimistic Display"/>
-                <w:b/>
-                <w:sz w:val="28"/>
-                <w:szCs w:val="28"/>
+                <w:sz w:val="18"/>
+                <w:szCs w:val="18"/>
+              </w:rPr>
+            </w:pPr>
+            <w:r>
+              <w:rPr>
+                <w:rFonts w:ascii="Optimistic Display" w:eastAsia="Optimistic Display" w:hAnsi="Optimistic Display" w:cs="Optimistic Display"/>
+                <w:b/>
+                <w:sz w:val="18"/>
+                <w:szCs w:val="18"/>
               </w:rPr>
               <w:t>Notes</w:t>
             </w:r>
@@ -489,16 +489,16 @@
               <w:rPr>
                 <w:rFonts w:ascii="Optimistic Display" w:eastAsia="Optimistic Display" w:hAnsi="Optimistic Display" w:cs="Optimistic Display"/>
                 <w:b/>
-                <w:sz w:val="28"/>
-                <w:szCs w:val="28"/>
-              </w:rPr>
-            </w:pPr>
-            <w:r>
-              <w:rPr>
-                <w:rFonts w:ascii="Optimistic Display" w:eastAsia="Optimistic Display" w:hAnsi="Optimistic Display" w:cs="Optimistic Display"/>
-                <w:b/>
-                <w:sz w:val="28"/>
-                <w:szCs w:val="28"/>
+                <w:sz w:val="18"/>
+                <w:szCs w:val="18"/>
+              </w:rPr>
+            </w:pPr>
+            <w:r>
+              <w:rPr>
+                <w:rFonts w:ascii="Optimistic Display" w:eastAsia="Optimistic Display" w:hAnsi="Optimistic Display" w:cs="Optimistic Display"/>
+                <w:b/>
+                <w:sz w:val="18"/>
+                <w:szCs w:val="18"/>
               </w:rPr>
               <w:t>Suggestions</w:t>
             </w:r>
@@ -516,16 +516,16 @@
               <w:rPr>
                 <w:rFonts w:ascii="Optimistic Display" w:eastAsia="Optimistic Display" w:hAnsi="Optimistic Display" w:cs="Optimistic Display"/>
                 <w:b/>
-                <w:sz w:val="28"/>
-                <w:szCs w:val="28"/>
-              </w:rPr>
-            </w:pPr>
-            <w:r>
-              <w:rPr>
-                <w:rFonts w:ascii="Optimistic Display" w:eastAsia="Optimistic Display" w:hAnsi="Optimistic Display" w:cs="Optimistic Display"/>
-                <w:b/>
-                <w:sz w:val="28"/>
-                <w:szCs w:val="28"/>
+                <w:sz w:val="18"/>
+                <w:szCs w:val="18"/>
+              </w:rPr>
+            </w:pPr>
+            <w:r>
+              <w:rPr>
+                <w:rFonts w:ascii="Optimistic Display" w:eastAsia="Optimistic Display" w:hAnsi="Optimistic Display" w:cs="Optimistic Display"/>
+                <w:b/>
+                <w:sz w:val="18"/>
+                <w:szCs w:val="18"/>
               </w:rPr>
               <w:t>Owner</w:t>
             </w:r>

</xml_diff>